<commit_message>
swagger fir new api
</commit_message>
<xml_diff>
--- a/public/docs/cl_eng.docx
+++ b/public/docs/cl_eng.docx
@@ -1072,55 +1072,7 @@
       </w:pPr>
       <w:r>
         <w:rPr/>
-        <w:t>My hands-on experience in PHP (1</w:t>
-      </w:r>
-      <w:r>
-        <w:rPr/>
-        <w:t>7</w:t>
-      </w:r>
-      <w:r>
-        <w:rPr/>
-        <w:t xml:space="preserve"> years) development, understanding of MySQL, </w:t>
-      </w:r>
-      <w:r>
-        <w:rPr/>
-        <w:t>Postgress</w:t>
-      </w:r>
-      <w:r>
-        <w:rPr/>
-        <w:t>(</w:t>
-      </w:r>
-      <w:r>
-        <w:rPr/>
-        <w:t>20</w:t>
-      </w:r>
-      <w:r>
-        <w:rPr/>
-        <w:t xml:space="preserve"> years) , popular frameworks: Yii(</w:t>
-      </w:r>
-      <w:r>
-        <w:rPr/>
-        <w:t xml:space="preserve">10 </w:t>
-      </w:r>
-      <w:r>
-        <w:rPr/>
-        <w:t>years), Laravel (</w:t>
-      </w:r>
-      <w:r>
-        <w:rPr/>
-        <w:t>5</w:t>
-      </w:r>
-      <w:r>
-        <w:rPr/>
-        <w:t xml:space="preserve"> years), Symfony(</w:t>
-      </w:r>
-      <w:r>
-        <w:rPr/>
-        <w:t>3</w:t>
-      </w:r>
-      <w:r>
-        <w:rPr/>
-        <w:t xml:space="preserve"> years) </w:t>
+        <w:t xml:space="preserve">My hands-on experience in PHP (17 years) development, understanding of MySQL, Postgress(20 years) , popular frameworks: Yii(10 years), Laravel (5 years), Symfony(3 years) </w:t>
       </w:r>
     </w:p>
     <w:p>
@@ -1355,7 +1307,14 @@
       </w:r>
       <w:r>
         <w:rPr/>
-        <w:t xml:space="preserve"> Docker</w:t>
+        <w:t xml:space="preserve"> Docker, </w:t>
+      </w:r>
+      <w:r>
+        <w:rPr/>
+        <w:t>Google Cloud</w:t>
+      </w:r>
+      <w:r>
+        <w:rPr/>
         <w:br/>
         <w:t xml:space="preserve">✅ </w:t>
       </w:r>
@@ -1606,7 +1565,7 @@
     <w:pPr>
       <w:widowControl/>
       <w:suppressAutoHyphens w:val="true"/>
-      <w:overflowPunct w:val="false"/>
+      <w:overflowPunct w:val="true"/>
       <w:bidi w:val="0"/>
       <w:spacing w:before="0" w:after="0"/>
       <w:jc w:val="left"/>

</xml_diff>

<commit_message>
graphQl and go are added
</commit_message>
<xml_diff>
--- a/public/docs/cl_eng.docx
+++ b/public/docs/cl_eng.docx
@@ -229,7 +229,23 @@
       </w:pPr>
       <w:r>
         <w:rPr/>
-        <w:t>understanding of MySQL(16 years) , extended practice of the popular frameworks: Yii(9 years), Laravel (4 years), Symfony (2 years) aligns well with the skills you are seeking.</w:t>
+        <w:t>understanding of MySQL(16 years) , extended practice of the popular frameworks: Yii(9 years), Laravel (</w:t>
+      </w:r>
+      <w:r>
+        <w:rPr/>
+        <w:t>5</w:t>
+      </w:r>
+      <w:r>
+        <w:rPr/>
+        <w:t xml:space="preserve"> years), Symfony (</w:t>
+      </w:r>
+      <w:r>
+        <w:rPr/>
+        <w:t>3</w:t>
+      </w:r>
+      <w:r>
+        <w:rPr/>
+        <w:t xml:space="preserve"> years) aligns well with the skills you are seeking.</w:t>
       </w:r>
     </w:p>
     <w:p>
@@ -396,7 +412,7 @@
       </w:pPr>
       <w:r>
         <w:rPr/>
-        <w:t xml:space="preserve">I found the position of software engineer here  </w:t>
+        <w:t xml:space="preserve">I found the position of software engineer  in Intetics   </w:t>
       </w:r>
       <w:r>
         <w:rPr>
@@ -472,7 +488,15 @@
       </w:r>
       <w:r>
         <w:rPr/>
-        <w:t xml:space="preserve">In my opinion, I can significantly contribute my 16 years of experience in web development to your project. </w:t>
+        <w:t>In my opinion, I can significantly contribute my 1</w:t>
+      </w:r>
+      <w:r>
+        <w:rPr/>
+        <w:t>7</w:t>
+      </w:r>
+      <w:r>
+        <w:rPr/>
+        <w:t xml:space="preserve"> years of experience in web development to your project. </w:t>
       </w:r>
     </w:p>
     <w:p>
@@ -493,7 +517,33 @@
           <w:spacing w:val="0"/>
           <w:sz w:val="20"/>
         </w:rPr>
-        <w:t>The best and updated information about my expertise is here: http://geo.emisdb.ru.</w:t>
+        <w:t>The best and updated information about my expertise is here: http</w:t>
+      </w:r>
+      <w:r>
+        <w:rPr>
+          <w:rFonts w:ascii="Helvetica Neue;Helvetica;Arial;sans-serif" w:hAnsi="Helvetica Neue;Helvetica;Arial;sans-serif"/>
+          <w:b w:val="false"/>
+          <w:i w:val="false"/>
+          <w:caps w:val="false"/>
+          <w:smallCaps w:val="false"/>
+          <w:color w:val="000000"/>
+          <w:spacing w:val="0"/>
+          <w:sz w:val="20"/>
+        </w:rPr>
+        <w:t>s</w:t>
+      </w:r>
+      <w:r>
+        <w:rPr>
+          <w:rFonts w:ascii="Helvetica Neue;Helvetica;Arial;sans-serif" w:hAnsi="Helvetica Neue;Helvetica;Arial;sans-serif"/>
+          <w:b w:val="false"/>
+          <w:i w:val="false"/>
+          <w:caps w:val="false"/>
+          <w:smallCaps w:val="false"/>
+          <w:color w:val="000000"/>
+          <w:spacing w:val="0"/>
+          <w:sz w:val="20"/>
+        </w:rPr>
+        <w:t>://geo.emisdb.ru.</w:t>
       </w:r>
       <w:r>
         <w:rPr/>
@@ -588,7 +638,23 @@
       </w:pPr>
       <w:r>
         <w:rPr/>
-        <w:t>understanding of MySQL(16 years) , extended practice of the popular frameworks: Yii(9 years), Laravel (4 years), Symfony(2 years) aligns well with the skills you are seeking.</w:t>
+        <w:t>understanding of MySQL(16 years) , extended practice of the popular frameworks: Yii(9 years), Laravel (</w:t>
+      </w:r>
+      <w:r>
+        <w:rPr/>
+        <w:t>5</w:t>
+      </w:r>
+      <w:r>
+        <w:rPr/>
+        <w:t xml:space="preserve"> years), Symfony(</w:t>
+      </w:r>
+      <w:r>
+        <w:rPr/>
+        <w:t>3</w:t>
+      </w:r>
+      <w:r>
+        <w:rPr/>
+        <w:t xml:space="preserve"> years) aligns well with the skills you are seeking.</w:t>
       </w:r>
     </w:p>
     <w:p>
@@ -1221,6 +1287,11 @@
     <w:p>
       <w:pPr>
         <w:pStyle w:val="BodyText"/>
+        <w:widowControl/>
+        <w:suppressAutoHyphens w:val="true"/>
+        <w:overflowPunct w:val="false"/>
+        <w:bidi w:val="0"/>
+        <w:jc w:val="left"/>
         <w:rPr/>
       </w:pPr>
       <w:r>
@@ -1243,11 +1314,38 @@
         <w:rPr>
           <w:rStyle w:val="Strong"/>
         </w:rPr>
-        <w:t>Frameworks:</w:t>
-      </w:r>
-      <w:r>
-        <w:rPr/>
-        <w:t xml:space="preserve"> Laravel (5 years), Yii (10 years), Yii2 (8 years), Symfony (2 years)</w:t>
+        <w:t xml:space="preserve">Frameworks </w:t>
+      </w:r>
+      <w:r>
+        <w:rPr>
+          <w:rStyle w:val="Strong"/>
+        </w:rPr>
+        <w:t>and CMS</w:t>
+      </w:r>
+      <w:r>
+        <w:rPr>
+          <w:rStyle w:val="Strong"/>
+        </w:rPr>
+        <w:t>:</w:t>
+      </w:r>
+      <w:r>
+        <w:rPr/>
+        <w:t xml:space="preserve"> Laravel (5 years), Yii (10 years), Yii2 (8 years), Symfony (</w:t>
+      </w:r>
+      <w:r>
+        <w:rPr/>
+        <w:t>3</w:t>
+      </w:r>
+      <w:r>
+        <w:rPr/>
+        <w:t xml:space="preserve"> years), </w:t>
+      </w:r>
+      <w:r>
+        <w:rPr/>
+        <w:t>Wordpress</w:t>
+      </w:r>
+      <w:r>
+        <w:rPr/>
         <w:br/>
         <w:t xml:space="preserve">✅ </w:t>
       </w:r>
@@ -1279,11 +1377,60 @@
         <w:rPr>
           <w:rStyle w:val="Strong"/>
         </w:rPr>
-        <w:t>REST API:</w:t>
-      </w:r>
-      <w:r>
-        <w:rPr/>
-        <w:t xml:space="preserve"> Design &amp; documentation with Swagger</w:t>
+        <w:t>API:</w:t>
+      </w:r>
+      <w:r>
+        <w:rPr/>
+        <w:t xml:space="preserve"> </w:t>
+      </w:r>
+      <w:r>
+        <w:rPr>
+          <w:rStyle w:val="Strong"/>
+          <w:rFonts w:eastAsia="Noto Serif CJK SC" w:cs="Lohit Devanagari"/>
+          <w:b w:val="false"/>
+          <w:bCs w:val="false"/>
+          <w:color w:val="auto"/>
+          <w:kern w:val="2"/>
+          <w:sz w:val="24"/>
+          <w:szCs w:val="24"/>
+          <w:lang w:val="en-US" w:eastAsia="zh-CN" w:bidi="hi-IN"/>
+        </w:rPr>
+        <w:t xml:space="preserve">REST API </w:t>
+      </w:r>
+      <w:r>
+        <w:rPr>
+          <w:rFonts w:eastAsia="Noto Serif CJK SC" w:cs="Lohit Devanagari"/>
+          <w:b w:val="false"/>
+          <w:bCs w:val="false"/>
+          <w:color w:val="auto"/>
+          <w:kern w:val="2"/>
+          <w:sz w:val="24"/>
+          <w:szCs w:val="24"/>
+          <w:lang w:val="en-US" w:eastAsia="zh-CN" w:bidi="hi-IN"/>
+        </w:rPr>
+        <w:t>Desig</w:t>
+      </w:r>
+      <w:r>
+        <w:rPr>
+          <w:rFonts w:eastAsia="Noto Serif CJK SC" w:cs="Lohit Devanagari"/>
+          <w:color w:val="auto"/>
+          <w:kern w:val="2"/>
+          <w:sz w:val="24"/>
+          <w:szCs w:val="24"/>
+          <w:lang w:val="en-US" w:eastAsia="zh-CN" w:bidi="hi-IN"/>
+        </w:rPr>
+        <w:t>n &amp; documentation with Swag</w:t>
+      </w:r>
+      <w:r>
+        <w:rPr/>
+        <w:t xml:space="preserve">ger, </w:t>
+      </w:r>
+      <w:r>
+        <w:rPr/>
+        <w:t>GraphQL</w:t>
+      </w:r>
+      <w:r>
+        <w:rPr/>
         <w:br/>
         <w:t xml:space="preserve">✅ </w:t>
       </w:r>
@@ -1295,7 +1442,22 @@
       </w:r>
       <w:r>
         <w:rPr/>
-        <w:t xml:space="preserve"> Vue.js, Nuxt (4 years), jQuery (12 years), Bootstrap (12 years), Tailwind, webpack, npm, vite</w:t>
+        <w:t xml:space="preserve"> Vue.js </w:t>
+      </w:r>
+      <w:r>
+        <w:rPr>
+          <w:rFonts w:eastAsia="Noto Serif CJK SC" w:cs="Lohit Devanagari"/>
+          <w:color w:val="auto"/>
+          <w:kern w:val="2"/>
+          <w:sz w:val="24"/>
+          <w:szCs w:val="24"/>
+          <w:lang w:val="en-US" w:eastAsia="zh-CN" w:bidi="hi-IN"/>
+        </w:rPr>
+        <w:t>(4 years)</w:t>
+      </w:r>
+      <w:r>
+        <w:rPr/>
+        <w:t>, Nuxt , jQuery (12 years), Bootstrap (12 years), Tailwind, webpack, npm, vite</w:t>
         <w:br/>
         <w:t xml:space="preserve">✅ </w:t>
       </w:r>
@@ -1307,14 +1469,7 @@
       </w:r>
       <w:r>
         <w:rPr/>
-        <w:t xml:space="preserve"> Docker, </w:t>
-      </w:r>
-      <w:r>
-        <w:rPr/>
-        <w:t>Google Cloud</w:t>
-      </w:r>
-      <w:r>
-        <w:rPr/>
+        <w:t xml:space="preserve"> Docker, Google Cloud</w:t>
         <w:br/>
         <w:t xml:space="preserve">✅ </w:t>
       </w:r>
@@ -1350,7 +1505,11 @@
       </w:r>
       <w:r>
         <w:rPr/>
-        <w:t xml:space="preserve"> Salesforce, Leadspedia, Facebook Ads, Google Ads</w:t>
+        <w:t xml:space="preserve"> Salesforce, Leadspedia, Facebook Ads, Google Ads, </w:t>
+      </w:r>
+      <w:r>
+        <w:rPr/>
+        <w:t>Google Merchant</w:t>
       </w:r>
     </w:p>
     <w:p>
@@ -1512,20 +1671,29 @@
     <w:p>
       <w:pPr>
         <w:pStyle w:val="HorizontalLine"/>
-        <w:rPr/>
-      </w:pPr>
-      <w:r>
-        <w:rPr/>
-      </w:r>
-    </w:p>
-    <w:p>
-      <w:pPr>
-        <w:pStyle w:val="BodyText"/>
-        <w:spacing w:before="0" w:after="140"/>
-        <w:rPr/>
-      </w:pPr>
-      <w:r>
-        <w:rPr/>
+        <w:spacing w:before="0" w:after="283"/>
+        <w:rPr>
+          <w:rFonts w:ascii="Google Sans" w:hAnsi="Google Sans"/>
+          <w:b w:val="false"/>
+          <w:i w:val="false"/>
+          <w:caps w:val="false"/>
+          <w:smallCaps w:val="false"/>
+          <w:color w:val="1F1F1F"/>
+          <w:spacing w:val="0"/>
+          <w:sz w:val="20"/>
+        </w:rPr>
+      </w:pPr>
+      <w:r>
+        <w:rPr>
+          <w:rFonts w:ascii="Google Sans" w:hAnsi="Google Sans"/>
+          <w:b w:val="false"/>
+          <w:i w:val="false"/>
+          <w:caps w:val="false"/>
+          <w:smallCaps w:val="false"/>
+          <w:color w:val="1F1F1F"/>
+          <w:spacing w:val="0"/>
+          <w:sz w:val="20"/>
+        </w:rPr>
       </w:r>
     </w:p>
     <w:sectPr>
@@ -1565,7 +1733,7 @@
     <w:pPr>
       <w:widowControl/>
       <w:suppressAutoHyphens w:val="true"/>
-      <w:overflowPunct w:val="true"/>
+      <w:overflowPunct w:val="false"/>
       <w:bidi w:val="0"/>
       <w:spacing w:before="0" w:after="0"/>
       <w:jc w:val="left"/>

</xml_diff>

<commit_message>
vue project prod built again
</commit_message>
<xml_diff>
--- a/public/docs/cl_eng.docx
+++ b/public/docs/cl_eng.docx
@@ -229,23 +229,7 @@
       </w:pPr>
       <w:r>
         <w:rPr/>
-        <w:t>understanding of MySQL(16 years) , extended practice of the popular frameworks: Yii(9 years), Laravel (</w:t>
-      </w:r>
-      <w:r>
-        <w:rPr/>
-        <w:t>5</w:t>
-      </w:r>
-      <w:r>
-        <w:rPr/>
-        <w:t xml:space="preserve"> years), Symfony (</w:t>
-      </w:r>
-      <w:r>
-        <w:rPr/>
-        <w:t>3</w:t>
-      </w:r>
-      <w:r>
-        <w:rPr/>
-        <w:t xml:space="preserve"> years) aligns well with the skills you are seeking.</w:t>
+        <w:t>understanding of MySQL(16 years) , extended practice of the popular frameworks: Yii(9 years), Laravel (5 years), Symfony (3 years) aligns well with the skills you are seeking.</w:t>
       </w:r>
     </w:p>
     <w:p>
@@ -297,7 +281,7 @@
     <w:p>
       <w:pPr>
         <w:pStyle w:val="Normal"/>
-        <w:shd w:val="clear" w:fill="FFFFFF"/>
+        <w:shd w:fill="FFFFFF" w:val="clear"/>
         <w:bidi w:val="0"/>
         <w:jc w:val="left"/>
         <w:rPr>
@@ -327,35 +311,35 @@
     <w:p>
       <w:pPr>
         <w:pStyle w:val="Normal"/>
-        <w:shd w:val="clear" w:fill="FFFFFF"/>
-        <w:bidi w:val="0"/>
-        <w:jc w:val="left"/>
-        <w:rPr>
-          <w:rFonts w:eastAsia="Noto Sans CJK SC" w:cs="Lohit Devanagari"/>
-          <w:b w:val="false"/>
-          <w:color w:val="auto"/>
-          <w:kern w:val="2"/>
-          <w:sz w:val="24"/>
-          <w:szCs w:val="24"/>
-          <w:lang w:val="en-US" w:eastAsia="zh-CN" w:bidi="hi-IN"/>
-        </w:rPr>
-      </w:pPr>
-      <w:r>
-        <w:rPr>
-          <w:rFonts w:eastAsia="Noto Sans CJK SC" w:cs="Lohit Devanagari"/>
-          <w:b w:val="false"/>
-          <w:color w:val="auto"/>
-          <w:kern w:val="2"/>
-          <w:sz w:val="24"/>
-          <w:szCs w:val="24"/>
-          <w:lang w:val="en-US" w:eastAsia="zh-CN" w:bidi="hi-IN"/>
-        </w:rPr>
-      </w:r>
-    </w:p>
-    <w:p>
-      <w:pPr>
-        <w:pStyle w:val="Normal"/>
-        <w:shd w:val="clear" w:fill="FFFFFF"/>
+        <w:shd w:fill="FFFFFF" w:val="clear"/>
+        <w:bidi w:val="0"/>
+        <w:jc w:val="left"/>
+        <w:rPr>
+          <w:rFonts w:eastAsia="Noto Sans CJK SC" w:cs="Lohit Devanagari"/>
+          <w:b w:val="false"/>
+          <w:color w:val="auto"/>
+          <w:kern w:val="2"/>
+          <w:sz w:val="24"/>
+          <w:szCs w:val="24"/>
+          <w:lang w:val="en-US" w:eastAsia="zh-CN" w:bidi="hi-IN"/>
+        </w:rPr>
+      </w:pPr>
+      <w:r>
+        <w:rPr>
+          <w:rFonts w:eastAsia="Noto Sans CJK SC" w:cs="Lohit Devanagari"/>
+          <w:b w:val="false"/>
+          <w:color w:val="auto"/>
+          <w:kern w:val="2"/>
+          <w:sz w:val="24"/>
+          <w:szCs w:val="24"/>
+          <w:lang w:val="en-US" w:eastAsia="zh-CN" w:bidi="hi-IN"/>
+        </w:rPr>
+      </w:r>
+    </w:p>
+    <w:p>
+      <w:pPr>
+        <w:pStyle w:val="Normal"/>
+        <w:shd w:fill="FFFFFF" w:val="clear"/>
         <w:bidi w:val="0"/>
         <w:jc w:val="left"/>
         <w:rPr>
@@ -451,210 +435,157 @@
     <w:p>
       <w:pPr>
         <w:pStyle w:val="Normal"/>
-        <w:bidi w:val="0"/>
-        <w:jc w:val="left"/>
-        <w:rPr/>
-      </w:pPr>
-      <w:r>
-        <w:rPr/>
-        <w:t>Looking through the list of the requirements and expected  skills</w:t>
-      </w:r>
-      <w:r>
-        <w:rPr>
-          <w:rFonts w:eastAsia="Noto Serif CJK SC" w:cs="Lohit Devanagari"/>
-          <w:color w:val="auto"/>
-          <w:kern w:val="2"/>
-          <w:sz w:val="24"/>
-          <w:szCs w:val="24"/>
-          <w:lang w:val="en-US" w:eastAsia="zh-CN" w:bidi="hi-IN"/>
-        </w:rPr>
-        <w:t xml:space="preserve"> </w:t>
-      </w:r>
-      <w:r>
-        <w:rPr>
-          <w:rFonts w:eastAsia="Noto Serif CJK SC" w:cs="Lohit Devanagari"/>
-          <w:b w:val="false"/>
-          <w:i w:val="false"/>
-          <w:caps w:val="false"/>
-          <w:smallCaps w:val="false"/>
-          <w:color w:val="auto"/>
-          <w:spacing w:val="0"/>
-          <w:kern w:val="2"/>
-          <w:sz w:val="24"/>
-          <w:szCs w:val="24"/>
-          <w:lang w:val="en-US" w:eastAsia="zh-CN" w:bidi="hi-IN"/>
-        </w:rPr>
-        <w:t xml:space="preserve">I am confident that my qualifications entirely suit for your project. </w:t>
-      </w:r>
-      <w:r>
-        <w:rPr/>
-        <w:t>In my opinion, I can significantly contribute my 1</w:t>
-      </w:r>
-      <w:r>
-        <w:rPr/>
-        <w:t>7</w:t>
-      </w:r>
-      <w:r>
-        <w:rPr/>
-        <w:t xml:space="preserve"> years of experience in web development to your project. </w:t>
-      </w:r>
-    </w:p>
-    <w:p>
-      <w:pPr>
-        <w:pStyle w:val="Normal"/>
-        <w:bidi w:val="0"/>
-        <w:jc w:val="left"/>
-        <w:rPr/>
-      </w:pPr>
-      <w:r>
-        <w:rPr>
-          <w:rFonts w:ascii="Helvetica Neue;Helvetica;Arial;sans-serif" w:hAnsi="Helvetica Neue;Helvetica;Arial;sans-serif"/>
-          <w:b w:val="false"/>
-          <w:i w:val="false"/>
-          <w:caps w:val="false"/>
-          <w:smallCaps w:val="false"/>
-          <w:color w:val="000000"/>
-          <w:spacing w:val="0"/>
-          <w:sz w:val="20"/>
-        </w:rPr>
-        <w:t>The best and updated information about my expertise is here: http</w:t>
-      </w:r>
-      <w:r>
-        <w:rPr>
-          <w:rFonts w:ascii="Helvetica Neue;Helvetica;Arial;sans-serif" w:hAnsi="Helvetica Neue;Helvetica;Arial;sans-serif"/>
-          <w:b w:val="false"/>
-          <w:i w:val="false"/>
-          <w:caps w:val="false"/>
-          <w:smallCaps w:val="false"/>
-          <w:color w:val="000000"/>
-          <w:spacing w:val="0"/>
-          <w:sz w:val="20"/>
-        </w:rPr>
-        <w:t>s</w:t>
-      </w:r>
-      <w:r>
-        <w:rPr>
-          <w:rFonts w:ascii="Helvetica Neue;Helvetica;Arial;sans-serif" w:hAnsi="Helvetica Neue;Helvetica;Arial;sans-serif"/>
-          <w:b w:val="false"/>
-          <w:i w:val="false"/>
-          <w:caps w:val="false"/>
-          <w:smallCaps w:val="false"/>
-          <w:color w:val="000000"/>
-          <w:spacing w:val="0"/>
-          <w:sz w:val="20"/>
-        </w:rPr>
-        <w:t>://geo.emisdb.ru.</w:t>
-      </w:r>
-      <w:r>
-        <w:rPr/>
-        <w:br/>
-      </w:r>
-      <w:r>
-        <w:rPr>
-          <w:rFonts w:ascii="Helvetica Neue;Helvetica;Arial;sans-serif" w:hAnsi="Helvetica Neue;Helvetica;Arial;sans-serif"/>
-          <w:b w:val="false"/>
-          <w:i w:val="false"/>
-          <w:caps w:val="false"/>
-          <w:smallCaps w:val="false"/>
-          <w:color w:val="000000"/>
-          <w:spacing w:val="0"/>
-          <w:sz w:val="20"/>
-        </w:rPr>
+        <w:rPr/>
+      </w:pPr>
+      <w:r>
+        <w:rPr/>
+        <w:t>Lo</w:t>
+      </w:r>
+      <w:r>
+        <w:rPr>
+          <w:b w:val="false"/>
+          <w:i w:val="false"/>
+          <w:caps w:val="false"/>
+          <w:smallCaps w:val="false"/>
+          <w:spacing w:val="0"/>
+        </w:rPr>
+        <w:t xml:space="preserve">oking through the list of the requirements and expected  skills I am confident that my qualifications entirely suit for your project. In my opinion, I can significantly contribute my 17 years of experience in web development to your project. </w:t>
+      </w:r>
+    </w:p>
+    <w:p>
+      <w:pPr>
+        <w:pStyle w:val="Normal"/>
+        <w:rPr>
+          <w:b w:val="false"/>
+          <w:i w:val="false"/>
+          <w:i w:val="false"/>
+          <w:caps w:val="false"/>
+          <w:smallCaps w:val="false"/>
+          <w:spacing w:val="0"/>
+        </w:rPr>
+      </w:pPr>
+      <w:r>
+        <w:rPr>
+          <w:b w:val="false"/>
+          <w:i w:val="false"/>
+          <w:caps w:val="false"/>
+          <w:smallCaps w:val="false"/>
+          <w:spacing w:val="0"/>
+        </w:rPr>
+        <w:t>The best and updated information about my expertise is here: https://geo.emisdb.ru.</w:t>
+        <w:br/>
         <w:t>Please consider the short and extended versions of my CV on the site.</w:t>
       </w:r>
     </w:p>
     <w:p>
       <w:pPr>
         <w:pStyle w:val="Normal"/>
-        <w:bidi w:val="0"/>
-        <w:jc w:val="left"/>
-        <w:rPr>
-          <w:rFonts w:ascii="Helvetica Neue;Helvetica;Arial;sans-serif" w:hAnsi="Helvetica Neue;Helvetica;Arial;sans-serif"/>
-          <w:b w:val="false"/>
-          <w:i w:val="false"/>
-          <w:i w:val="false"/>
-          <w:caps w:val="false"/>
-          <w:smallCaps w:val="false"/>
-          <w:color w:val="000000"/>
-          <w:spacing w:val="0"/>
-          <w:sz w:val="20"/>
-        </w:rPr>
-      </w:pPr>
-      <w:r>
-        <w:rPr>
-          <w:rFonts w:ascii="Helvetica Neue;Helvetica;Arial;sans-serif" w:hAnsi="Helvetica Neue;Helvetica;Arial;sans-serif"/>
-          <w:b w:val="false"/>
-          <w:i w:val="false"/>
-          <w:caps w:val="false"/>
-          <w:smallCaps w:val="false"/>
-          <w:color w:val="000000"/>
-          <w:spacing w:val="0"/>
-          <w:sz w:val="20"/>
-        </w:rPr>
-      </w:r>
-    </w:p>
-    <w:p>
-      <w:pPr>
-        <w:pStyle w:val="Normal"/>
-        <w:bidi w:val="0"/>
-        <w:jc w:val="left"/>
-        <w:rPr/>
-      </w:pPr>
-      <w:r>
-        <w:rPr/>
+        <w:rPr>
+          <w:b w:val="false"/>
+          <w:i w:val="false"/>
+          <w:i w:val="false"/>
+          <w:caps w:val="false"/>
+          <w:smallCaps w:val="false"/>
+          <w:spacing w:val="0"/>
+        </w:rPr>
+      </w:pPr>
+      <w:r>
+        <w:rPr>
+          <w:b w:val="false"/>
+          <w:i w:val="false"/>
+          <w:caps w:val="false"/>
+          <w:smallCaps w:val="false"/>
+          <w:spacing w:val="0"/>
+        </w:rPr>
+      </w:r>
+    </w:p>
+    <w:p>
+      <w:pPr>
+        <w:pStyle w:val="Normal"/>
+        <w:rPr>
+          <w:b w:val="false"/>
+          <w:i w:val="false"/>
+          <w:i w:val="false"/>
+          <w:caps w:val="false"/>
+          <w:smallCaps w:val="false"/>
+          <w:spacing w:val="0"/>
+        </w:rPr>
+      </w:pPr>
+      <w:r>
+        <w:rPr>
+          <w:b w:val="false"/>
+          <w:i w:val="false"/>
+          <w:caps w:val="false"/>
+          <w:smallCaps w:val="false"/>
+          <w:spacing w:val="0"/>
+        </w:rPr>
         <w:t>In my previous roles, I have successfully designed and implemented user-friendly interfaces,</w:t>
       </w:r>
     </w:p>
     <w:p>
       <w:pPr>
         <w:pStyle w:val="Normal"/>
-        <w:bidi w:val="0"/>
-        <w:jc w:val="left"/>
-        <w:rPr/>
-      </w:pPr>
-      <w:r>
-        <w:rPr/>
+        <w:rPr>
+          <w:b w:val="false"/>
+          <w:i w:val="false"/>
+          <w:i w:val="false"/>
+          <w:caps w:val="false"/>
+          <w:smallCaps w:val="false"/>
+          <w:spacing w:val="0"/>
+        </w:rPr>
+      </w:pPr>
+      <w:r>
+        <w:rPr>
+          <w:b w:val="false"/>
+          <w:i w:val="false"/>
+          <w:caps w:val="false"/>
+          <w:smallCaps w:val="false"/>
+          <w:spacing w:val="0"/>
+        </w:rPr>
         <w:t>optimized performance, and collaborated with cross-functional teams to ensure seamless</w:t>
       </w:r>
     </w:p>
     <w:p>
       <w:pPr>
         <w:pStyle w:val="Normal"/>
-        <w:bidi w:val="0"/>
-        <w:jc w:val="left"/>
-        <w:rPr/>
-      </w:pPr>
-      <w:r>
-        <w:rPr/>
+        <w:rPr>
+          <w:b w:val="false"/>
+          <w:i w:val="false"/>
+          <w:i w:val="false"/>
+          <w:caps w:val="false"/>
+          <w:smallCaps w:val="false"/>
+          <w:spacing w:val="0"/>
+        </w:rPr>
+      </w:pPr>
+      <w:r>
+        <w:rPr>
+          <w:b w:val="false"/>
+          <w:i w:val="false"/>
+          <w:caps w:val="false"/>
+          <w:smallCaps w:val="false"/>
+          <w:spacing w:val="0"/>
+        </w:rPr>
         <w:t>integration. My hands-on experience in PHP (16 years) development, coupled with a keen</w:t>
       </w:r>
     </w:p>
     <w:p>
       <w:pPr>
         <w:pStyle w:val="Normal"/>
-        <w:bidi w:val="0"/>
-        <w:jc w:val="left"/>
-        <w:rPr/>
-      </w:pPr>
-      <w:r>
-        <w:rPr/>
-        <w:t>understanding of MySQL(16 years) , extended practice of the popular frameworks: Yii(9 years), Laravel (</w:t>
-      </w:r>
-      <w:r>
-        <w:rPr/>
-        <w:t>5</w:t>
-      </w:r>
-      <w:r>
-        <w:rPr/>
-        <w:t xml:space="preserve"> years), Symfony(</w:t>
-      </w:r>
-      <w:r>
-        <w:rPr/>
-        <w:t>3</w:t>
-      </w:r>
-      <w:r>
-        <w:rPr/>
-        <w:t xml:space="preserve"> years) aligns well with the skills you are seeking.</w:t>
+        <w:rPr/>
+      </w:pPr>
+      <w:r>
+        <w:rPr>
+          <w:b w:val="false"/>
+          <w:i w:val="false"/>
+          <w:caps w:val="false"/>
+          <w:smallCaps w:val="false"/>
+          <w:spacing w:val="0"/>
+        </w:rPr>
+        <w:t>understanding of MySQL(16 years) , extended practice of the popular frameworks: Yii(9 years), Laravel (5 years), Symfony(3 years) aligns well with the skills y</w:t>
+      </w:r>
+      <w:r>
+        <w:rPr/>
+        <w:t>ou are seeking.</w:t>
       </w:r>
     </w:p>
     <w:p>
@@ -683,7 +614,7 @@
     <w:p>
       <w:pPr>
         <w:pStyle w:val="Normal"/>
-        <w:shd w:val="clear" w:fill="FFFFFF"/>
+        <w:shd w:fill="FFFFFF" w:val="clear"/>
         <w:bidi w:val="0"/>
         <w:jc w:val="left"/>
         <w:rPr>
@@ -715,7 +646,7 @@
     <w:p>
       <w:pPr>
         <w:pStyle w:val="Normal"/>
-        <w:shd w:val="clear" w:fill="FFFFFF"/>
+        <w:shd w:fill="FFFFFF" w:val="clear"/>
         <w:bidi w:val="0"/>
         <w:jc w:val="left"/>
         <w:rPr>
@@ -748,7 +679,7 @@
     <w:p>
       <w:pPr>
         <w:pStyle w:val="Normal"/>
-        <w:shd w:val="clear" w:fill="FFFFFF"/>
+        <w:shd w:fill="FFFFFF" w:val="clear"/>
         <w:bidi w:val="0"/>
         <w:jc w:val="left"/>
         <w:rPr>
@@ -1289,7 +1220,7 @@
         <w:pStyle w:val="BodyText"/>
         <w:widowControl/>
         <w:suppressAutoHyphens w:val="true"/>
-        <w:overflowPunct w:val="false"/>
+        <w:overflowPunct w:val="true"/>
         <w:bidi w:val="0"/>
         <w:jc w:val="left"/>
         <w:rPr/>
@@ -1314,38 +1245,11 @@
         <w:rPr>
           <w:rStyle w:val="Strong"/>
         </w:rPr>
-        <w:t xml:space="preserve">Frameworks </w:t>
-      </w:r>
-      <w:r>
-        <w:rPr>
-          <w:rStyle w:val="Strong"/>
-        </w:rPr>
-        <w:t>and CMS</w:t>
-      </w:r>
-      <w:r>
-        <w:rPr>
-          <w:rStyle w:val="Strong"/>
-        </w:rPr>
-        <w:t>:</w:t>
-      </w:r>
-      <w:r>
-        <w:rPr/>
-        <w:t xml:space="preserve"> Laravel (5 years), Yii (10 years), Yii2 (8 years), Symfony (</w:t>
-      </w:r>
-      <w:r>
-        <w:rPr/>
-        <w:t>3</w:t>
-      </w:r>
-      <w:r>
-        <w:rPr/>
-        <w:t xml:space="preserve"> years), </w:t>
-      </w:r>
-      <w:r>
-        <w:rPr/>
-        <w:t>Wordpress</w:t>
-      </w:r>
-      <w:r>
-        <w:rPr/>
+        <w:t>Frameworks and CMS:</w:t>
+      </w:r>
+      <w:r>
+        <w:rPr/>
+        <w:t xml:space="preserve"> Laravel (5 years), Yii (10 years), Yii2 (8 years), Symfony (3 years), Wordpress</w:t>
         <w:br/>
         <w:t xml:space="preserve">✅ </w:t>
       </w:r>
@@ -1423,14 +1327,7 @@
       </w:r>
       <w:r>
         <w:rPr/>
-        <w:t xml:space="preserve">ger, </w:t>
-      </w:r>
-      <w:r>
-        <w:rPr/>
-        <w:t>GraphQL</w:t>
-      </w:r>
-      <w:r>
-        <w:rPr/>
+        <w:t>ger, GraphQL</w:t>
         <w:br/>
         <w:t xml:space="preserve">✅ </w:t>
       </w:r>
@@ -1505,11 +1402,7 @@
       </w:r>
       <w:r>
         <w:rPr/>
-        <w:t xml:space="preserve"> Salesforce, Leadspedia, Facebook Ads, Google Ads, </w:t>
-      </w:r>
-      <w:r>
-        <w:rPr/>
-        <w:t>Google Merchant</w:t>
+        <w:t xml:space="preserve"> Salesforce, Leadspedia, Facebook Ads, Google Ads, Google Merchant</w:t>
       </w:r>
     </w:p>
     <w:p>
@@ -1675,6 +1568,7 @@
         <w:rPr>
           <w:rFonts w:ascii="Google Sans" w:hAnsi="Google Sans"/>
           <w:b w:val="false"/>
+          <w:i w:val="false"/>
           <w:i w:val="false"/>
           <w:caps w:val="false"/>
           <w:smallCaps w:val="false"/>
@@ -1733,7 +1627,9 @@
     <w:pPr>
       <w:widowControl/>
       <w:suppressAutoHyphens w:val="true"/>
-      <w:overflowPunct w:val="false"/>
+      <w:kinsoku w:val="true"/>
+      <w:overflowPunct w:val="true"/>
+      <w:autoSpaceDE w:val="true"/>
       <w:bidi w:val="0"/>
       <w:spacing w:before="0" w:after="0"/>
       <w:jc w:val="left"/>
@@ -1753,6 +1649,10 @@
     <w:next w:val="BodyText"/>
     <w:qFormat/>
     <w:pPr>
+      <w:numPr>
+        <w:ilvl w:val="0"/>
+        <w:numId w:val="0"/>
+      </w:numPr>
       <w:spacing w:before="240" w:after="120"/>
       <w:outlineLvl w:val="0"/>
     </w:pPr>
@@ -1770,6 +1670,10 @@
     <w:next w:val="BodyText"/>
     <w:qFormat/>
     <w:pPr>
+      <w:numPr>
+        <w:ilvl w:val="0"/>
+        <w:numId w:val="0"/>
+      </w:numPr>
       <w:spacing w:before="140" w:after="120"/>
       <w:outlineLvl w:val="2"/>
     </w:pPr>

</xml_diff>